<commit_message>
Alfoa/ls work for risa (#915)
* fixed foulty check in the Code for variables + modified location of RELAP5 files

* added test

* Closes #914

* fixed problem with persistency

* fixed multigrid

* modified test from debug to all
</commit_message>
<xml_diff>
--- a/doc/sqa/CIlist/LST-1136_RAVEN_Configuration_Items_List.docx
+++ b/doc/sqa/CIlist/LST-1136_RAVEN_Configuration_Items_List.docx
@@ -109,7 +109,19 @@
               <w:rPr>
                 <w:rFonts w:ascii="Times New Roman" w:hAnsi="Times New Roman"/>
               </w:rPr>
-              <w:t>01/15/2019</w:t>
+              <w:t>01/</w:t>
+            </w:r>
+            <w:r>
+              <w:rPr>
+                <w:rFonts w:ascii="Times New Roman" w:hAnsi="Times New Roman"/>
+              </w:rPr>
+              <w:t>30</w:t>
+            </w:r>
+            <w:r>
+              <w:rPr>
+                <w:rFonts w:ascii="Times New Roman" w:hAnsi="Times New Roman"/>
+              </w:rPr>
+              <w:t>/2019</w:t>
             </w:r>
             <w:r>
               <w:rPr>
@@ -386,6 +398,14 @@
               </w:rPr>
               <w:t xml:space="preserve"> </w:t>
             </w:r>
+            <w:r>
+              <w:rPr>
+                <w:szCs w:val="18"/>
+              </w:rPr>
+              <w:t>666328</w:t>
+            </w:r>
+            <w:bookmarkStart w:id="4" w:name="_GoBack"/>
+            <w:bookmarkEnd w:id="4"/>
           </w:p>
         </w:tc>
         <w:tc>
@@ -453,13 +473,13 @@
       <w:r>
         <w:fldChar w:fldCharType="end"/>
       </w:r>
-      <w:bookmarkStart w:id="4" w:name="_Toc210446796"/>
-      <w:bookmarkStart w:id="5" w:name="_Toc291512530"/>
+      <w:bookmarkStart w:id="5" w:name="_Toc210446796"/>
+      <w:bookmarkStart w:id="6" w:name="_Toc291512530"/>
       <w:r>
         <w:t>REVISION LOG</w:t>
       </w:r>
-      <w:bookmarkEnd w:id="4"/>
       <w:bookmarkEnd w:id="5"/>
+      <w:bookmarkEnd w:id="6"/>
     </w:p>
     <w:tbl>
       <w:tblPr>
@@ -1201,8 +1221,6 @@
             <w:pStyle w:val="TOCHeading"/>
           </w:pPr>
         </w:p>
-        <w:bookmarkStart w:id="6" w:name="_GoBack"/>
-        <w:bookmarkEnd w:id="6"/>
         <w:p>
           <w:pPr>
             <w:pStyle w:val="TOC1"/>
@@ -3426,10 +3444,7 @@
               <w:contextualSpacing/>
             </w:pPr>
             <w:r>
-              <w:t xml:space="preserve">RAVEN </w:t>
-            </w:r>
-            <w:r>
-              <w:t>Theory Manual</w:t>
+              <w:t>RAVEN Theory Manual</w:t>
             </w:r>
           </w:p>
         </w:tc>
@@ -4354,7 +4369,19 @@
             <w:rPr>
               <w:szCs w:val="24"/>
             </w:rPr>
-            <w:t>01/15/2019</w:t>
+            <w:t>01/</w:t>
+          </w:r>
+          <w:r>
+            <w:rPr>
+              <w:szCs w:val="24"/>
+            </w:rPr>
+            <w:t>30</w:t>
+          </w:r>
+          <w:r>
+            <w:rPr>
+              <w:szCs w:val="24"/>
+            </w:rPr>
+            <w:t>/2019</w:t>
           </w:r>
         </w:p>
       </w:tc>
@@ -7445,6 +7472,7 @@
   <w:style w:type="character" w:default="1" w:styleId="DefaultParagraphFont">
     <w:name w:val="Default Paragraph Font"/>
     <w:uiPriority w:val="1"/>
+    <w:semiHidden/>
     <w:unhideWhenUsed/>
   </w:style>
   <w:style w:type="table" w:default="1" w:styleId="TableNormal">
@@ -13431,7 +13459,7 @@
 </file>
 
 <file path=customXml/itemProps1.xml><?xml version="1.0" encoding="utf-8"?>
-<ds:datastoreItem xmlns:ds="http://schemas.openxmlformats.org/officeDocument/2006/customXml" ds:itemID="{70F883A6-B37E-4B45-8FC7-5EC259FF530B}">
+<ds:datastoreItem xmlns:ds="http://schemas.openxmlformats.org/officeDocument/2006/customXml" ds:itemID="{F9E56E97-861A-CE45-9B48-DD1F5E7138AB}">
   <ds:schemaRefs>
     <ds:schemaRef ds:uri="http://schemas.openxmlformats.org/officeDocument/2006/bibliography"/>
   </ds:schemaRefs>

</xml_diff>

<commit_message>
Alfoa/fix win tests (#983)
* new fix

* fixed another

* fixed last test

* removed trailing spaces

* modified

* Update RAVENInterface.py

* Update utils.py

* removed trailing

* python 3 only

* new ci

* added python3_only

* modidfied revision

* misplaced python3 flag

* addressed Diego's comments
</commit_message>
<xml_diff>
--- a/doc/sqa/CIlist/LST-1136_RAVEN_Configuration_Items_List.docx
+++ b/doc/sqa/CIlist/LST-1136_RAVEN_Configuration_Items_List.docx
@@ -610,6 +610,9 @@
               <w:pStyle w:val="Table12"/>
               <w:jc w:val="center"/>
             </w:pPr>
+            <w:r>
+              <w:t>1</w:t>
+            </w:r>
           </w:p>
         </w:tc>
         <w:tc>
@@ -621,6 +624,9 @@
               <w:pStyle w:val="Table12"/>
               <w:jc w:val="center"/>
             </w:pPr>
+            <w:r>
+              <w:t>05/08/2019</w:t>
+            </w:r>
           </w:p>
         </w:tc>
         <w:tc>
@@ -632,6 +638,9 @@
               <w:pStyle w:val="Table12"/>
               <w:jc w:val="center"/>
             </w:pPr>
+            <w:r>
+              <w:t>5-6</w:t>
+            </w:r>
           </w:p>
         </w:tc>
         <w:tc>
@@ -642,6 +651,11 @@
             <w:pPr>
               <w:pStyle w:val="Table12"/>
             </w:pPr>
+            <w:r>
+              <w:t>Update of the Configuration Items List table (indicating the link with the EA RAVEN entry)</w:t>
+            </w:r>
+            <w:bookmarkStart w:id="6" w:name="_GoBack"/>
+            <w:bookmarkEnd w:id="6"/>
           </w:p>
         </w:tc>
       </w:tr>
@@ -1687,16 +1701,16 @@
       <w:pPr>
         <w:pStyle w:val="Heading1"/>
       </w:pPr>
-      <w:bookmarkStart w:id="6" w:name="_Toc490639715"/>
-      <w:bookmarkStart w:id="7" w:name="_Toc532223945"/>
+      <w:bookmarkStart w:id="7" w:name="_Toc490639715"/>
+      <w:bookmarkStart w:id="8" w:name="_Toc532223945"/>
       <w:r>
         <w:lastRenderedPageBreak/>
         <w:t>PURPOSE</w:t>
       </w:r>
-      <w:bookmarkStart w:id="8" w:name="_Toc372638763"/>
-      <w:bookmarkStart w:id="9" w:name="_Toc372638783"/>
-      <w:bookmarkEnd w:id="6"/>
+      <w:bookmarkStart w:id="9" w:name="_Toc372638763"/>
+      <w:bookmarkStart w:id="10" w:name="_Toc372638783"/>
       <w:bookmarkEnd w:id="7"/>
+      <w:bookmarkEnd w:id="8"/>
     </w:p>
     <w:p>
       <w:pPr>
@@ -1804,11 +1818,11 @@
       <w:pPr>
         <w:pStyle w:val="Heading1"/>
       </w:pPr>
-      <w:bookmarkStart w:id="10" w:name="_Toc532223946"/>
+      <w:bookmarkStart w:id="11" w:name="_Toc532223946"/>
       <w:r>
         <w:t>SCOPE</w:t>
       </w:r>
-      <w:bookmarkEnd w:id="10"/>
+      <w:bookmarkEnd w:id="11"/>
     </w:p>
     <w:p>
       <w:pPr>
@@ -1871,11 +1885,11 @@
       <w:pPr>
         <w:pStyle w:val="Heading1"/>
       </w:pPr>
-      <w:bookmarkStart w:id="11" w:name="_Toc532223947"/>
+      <w:bookmarkStart w:id="12" w:name="_Toc532223947"/>
       <w:r>
         <w:t>RESPONSIBILITIES</w:t>
       </w:r>
-      <w:bookmarkEnd w:id="11"/>
+      <w:bookmarkEnd w:id="12"/>
     </w:p>
     <w:p>
       <w:pPr>
@@ -1995,14 +2009,14 @@
       <w:pPr>
         <w:pStyle w:val="Heading1"/>
       </w:pPr>
-      <w:bookmarkStart w:id="12" w:name="_Toc532223948"/>
+      <w:bookmarkStart w:id="13" w:name="_Toc532223948"/>
       <w:r>
         <w:t>L</w:t>
       </w:r>
       <w:r>
         <w:t>IST</w:t>
       </w:r>
-      <w:bookmarkEnd w:id="12"/>
+      <w:bookmarkEnd w:id="13"/>
     </w:p>
     <w:p>
       <w:pPr>
@@ -2013,11 +2027,11 @@
       <w:pPr>
         <w:pStyle w:val="Heading2"/>
       </w:pPr>
-      <w:bookmarkStart w:id="13" w:name="_Toc532223949"/>
+      <w:bookmarkStart w:id="14" w:name="_Toc532223949"/>
       <w:r>
         <w:t>Software, Hardware, and Documentation</w:t>
       </w:r>
-      <w:bookmarkEnd w:id="13"/>
+      <w:bookmarkEnd w:id="14"/>
     </w:p>
     <w:p>
       <w:pPr>
@@ -2239,14 +2253,8 @@
             <w:pPr>
               <w:keepNext/>
               <w:contextualSpacing/>
-              <w:rPr>
-                <w:b/>
-              </w:rPr>
-            </w:pPr>
-            <w:r>
-              <w:rPr>
-                <w:b/>
-              </w:rPr>
+            </w:pPr>
+            <w:r>
               <w:t>GITHUB</w:t>
             </w:r>
           </w:p>
@@ -2293,7 +2301,13 @@
               <w:contextualSpacing/>
             </w:pPr>
             <w:r>
-              <w:t>Python 2.x/3.x</w:t>
+              <w:t>Python 2.</w:t>
+            </w:r>
+            <w:r>
+              <w:t>7</w:t>
+            </w:r>
+            <w:r>
+              <w:t>/3.x</w:t>
             </w:r>
           </w:p>
         </w:tc>
@@ -2306,7 +2320,17 @@
               <w:contextualSpacing/>
             </w:pPr>
             <w:r>
-              <w:t xml:space="preserve">RAVEN Software language  </w:t>
+              <w:t>RAVEN Software language</w:t>
+            </w:r>
+            <w:r>
+              <w:t xml:space="preserve"> </w:t>
+            </w:r>
+            <w:r>
+              <w:rPr>
+                <w:b/>
+                <w:i/>
+              </w:rPr>
+              <w:t>(Current versions are maintained in the EA repository)</w:t>
             </w:r>
           </w:p>
         </w:tc>
@@ -2314,6 +2338,20 @@
           <w:tcPr>
             <w:tcW w:w="3078" w:type="dxa"/>
           </w:tcPr>
+          <w:p>
+            <w:pPr>
+              <w:contextualSpacing/>
+            </w:pPr>
+            <w:r>
+              <w:t>Enterprise Architecture (EA)</w:t>
+            </w:r>
+            <w:r>
+              <w:t xml:space="preserve"> </w:t>
+            </w:r>
+            <w:r>
+              <w:t>(331229)</w:t>
+            </w:r>
+          </w:p>
           <w:p>
             <w:pPr>
               <w:contextualSpacing/>
@@ -2343,12 +2381,37 @@
             <w:tcW w:w="2160" w:type="dxa"/>
           </w:tcPr>
           <w:p>
+            <w:r>
+              <w:t>C++</w:t>
+            </w:r>
+            <w:r>
+              <w:t xml:space="preserve">, </w:t>
+            </w:r>
+          </w:p>
+          <w:p>
+            <w:r>
+              <w:t>V</w:t>
+            </w:r>
+            <w:r>
+              <w:t xml:space="preserve">ersion </w:t>
+            </w:r>
+            <w:r>
+              <w:rPr>
+                <w:rStyle w:val="box"/>
+              </w:rPr>
+              <w:t>≥</w:t>
+            </w:r>
+            <w:r>
+              <w:rPr>
+                <w:rStyle w:val="box"/>
+              </w:rPr>
+              <w:t xml:space="preserve"> 4.3</w:t>
+            </w:r>
+          </w:p>
+          <w:p>
             <w:pPr>
               <w:contextualSpacing/>
             </w:pPr>
-            <w:r>
-              <w:t>C++</w:t>
-            </w:r>
           </w:p>
         </w:tc>
         <w:tc>
@@ -2360,20 +2423,41 @@
               <w:contextualSpacing/>
             </w:pPr>
             <w:r>
-              <w:t xml:space="preserve">RAVEN Software language  </w:t>
-            </w:r>
-          </w:p>
-        </w:tc>
-        <w:tc>
-          <w:tcPr>
-            <w:tcW w:w="3078" w:type="dxa"/>
-          </w:tcPr>
-          <w:p>
-            <w:pPr>
-              <w:contextualSpacing/>
+              <w:t>RAVEN Software language</w:t>
+            </w:r>
+            <w:r>
+              <w:t xml:space="preserve"> </w:t>
+            </w:r>
+            <w:r>
               <w:rPr>
                 <w:b/>
+                <w:i/>
               </w:rPr>
+              <w:t>(Current versions are maintained in the EA repository)</w:t>
+            </w:r>
+            <w:r>
+              <w:t xml:space="preserve">  </w:t>
+            </w:r>
+          </w:p>
+        </w:tc>
+        <w:tc>
+          <w:tcPr>
+            <w:tcW w:w="3078" w:type="dxa"/>
+          </w:tcPr>
+          <w:p>
+            <w:pPr>
+              <w:contextualSpacing/>
+            </w:pPr>
+            <w:r>
+              <w:t>Enterprise Architecture (EA)</w:t>
+            </w:r>
+            <w:r>
+              <w:t xml:space="preserve"> (331229)</w:t>
+            </w:r>
+          </w:p>
+          <w:p>
+            <w:pPr>
+              <w:contextualSpacing/>
             </w:pPr>
           </w:p>
         </w:tc>
@@ -2428,10 +2512,10 @@
           <w:p>
             <w:pPr>
               <w:contextualSpacing/>
-              <w:rPr>
-                <w:b/>
-              </w:rPr>
-            </w:pPr>
+            </w:pPr>
+            <w:r>
+              <w:t>N/A</w:t>
+            </w:r>
           </w:p>
         </w:tc>
       </w:tr>
@@ -2450,12 +2534,6 @@
                 <w:b/>
               </w:rPr>
             </w:pPr>
-            <w:r>
-              <w:rPr>
-                <w:b/>
-              </w:rPr>
-              <w:t>Support Software</w:t>
-            </w:r>
           </w:p>
         </w:tc>
         <w:tc>
@@ -2466,9 +2544,6 @@
             <w:pPr>
               <w:contextualSpacing/>
             </w:pPr>
-            <w:r>
-              <w:t>CIVET</w:t>
-            </w:r>
           </w:p>
         </w:tc>
         <w:tc>
@@ -2476,75 +2551,15 @@
             <w:tcW w:w="3150" w:type="dxa"/>
           </w:tcPr>
           <w:p>
-            <w:r>
-              <w:t>Continuous Integration, Verification, Enhancement, and Testing. This is the continuous integration system used by RAVEN for automatic testing.</w:t>
-            </w:r>
+            <w:pPr>
+              <w:contextualSpacing/>
+            </w:pPr>
           </w:p>
         </w:tc>
         <w:tc>
           <w:tcPr>
             <w:tcW w:w="3078" w:type="dxa"/>
           </w:tcPr>
-          <w:p>
-            <w:pPr>
-              <w:contextualSpacing/>
-              <w:rPr>
-                <w:b/>
-              </w:rPr>
-            </w:pPr>
-            <w:r>
-              <w:rPr>
-                <w:b/>
-              </w:rPr>
-              <w:t>GITHUB</w:t>
-            </w:r>
-          </w:p>
-          <w:p>
-            <w:pPr>
-              <w:contextualSpacing/>
-              <w:rPr>
-                <w:b/>
-              </w:rPr>
-            </w:pPr>
-          </w:p>
-          <w:p>
-            <w:pPr>
-              <w:contextualSpacing/>
-              <w:rPr>
-                <w:b/>
-              </w:rPr>
-            </w:pPr>
-            <w:r>
-              <w:rPr>
-                <w:b/>
-              </w:rPr>
-              <w:t xml:space="preserve">Installed in all the Regression </w:t>
-            </w:r>
-            <w:r>
-              <w:rPr>
-                <w:b/>
-              </w:rPr>
-              <w:t>Automatic</w:t>
-            </w:r>
-            <w:r>
-              <w:rPr>
-                <w:b/>
-              </w:rPr>
-              <w:t xml:space="preserve"> </w:t>
-            </w:r>
-            <w:r>
-              <w:rPr>
-                <w:b/>
-              </w:rPr>
-              <w:t>Test Machines</w:t>
-            </w:r>
-            <w:r>
-              <w:rPr>
-                <w:b/>
-              </w:rPr>
-              <w:t xml:space="preserve"> (Test Servers)</w:t>
-            </w:r>
-          </w:p>
           <w:p>
             <w:pPr>
               <w:contextualSpacing/>
@@ -2567,13 +2582,11 @@
                 <w:b/>
               </w:rPr>
             </w:pPr>
-            <w:bookmarkStart w:id="14" w:name="_GoBack"/>
-            <w:bookmarkEnd w:id="14"/>
             <w:r>
               <w:rPr>
                 <w:b/>
               </w:rPr>
-              <w:t>Hardware</w:t>
+              <w:t>Support Software</w:t>
             </w:r>
           </w:p>
         </w:tc>
@@ -2586,7 +2599,30 @@
               <w:contextualSpacing/>
             </w:pPr>
             <w:r>
-              <w:t>Test Servers</w:t>
+              <w:t>CIVET</w:t>
+            </w:r>
+            <w:r>
+              <w:t>,</w:t>
+            </w:r>
+          </w:p>
+          <w:p>
+            <w:pPr>
+              <w:contextualSpacing/>
+            </w:pPr>
+            <w:r>
+              <w:t xml:space="preserve">Version </w:t>
+            </w:r>
+            <w:r>
+              <w:rPr>
+                <w:rStyle w:val="box"/>
+              </w:rPr>
+              <w:t>≥</w:t>
+            </w:r>
+            <w:r>
+              <w:rPr>
+                <w:rStyle w:val="box"/>
+              </w:rPr>
+              <w:t xml:space="preserve"> 1.0</w:t>
             </w:r>
           </w:p>
         </w:tc>
@@ -2596,32 +2632,64 @@
           </w:tcPr>
           <w:p>
             <w:r>
-              <w:t>These servers are used to test the RAVEN functionality.  It will use a “snapshot” of live data to perform the tests.  If testing on the server fails, that version of RAVEN is sent back to the Development Server for further configuration.</w:t>
-            </w:r>
-          </w:p>
-        </w:tc>
-        <w:tc>
-          <w:tcPr>
-            <w:tcW w:w="3078" w:type="dxa"/>
-          </w:tcPr>
-          <w:p>
-            <w:pPr>
-              <w:contextualSpacing/>
-            </w:pPr>
-            <w:r>
-              <w:t>General Purpose Enclave</w:t>
-            </w:r>
-          </w:p>
-          <w:p>
-            <w:pPr>
-              <w:contextualSpacing/>
+              <w:t>Continuous Integration, Verification, Enhancement, and Testing. This is the continuous integration system used by RAVEN for automatic testing.</w:t>
+            </w:r>
+            <w:r>
+              <w:t xml:space="preserve"> </w:t>
+            </w:r>
+            <w:r>
               <w:rPr>
                 <w:b/>
+                <w:i/>
               </w:rPr>
-            </w:pPr>
-            <w:r>
-              <w:t>EROB/IORC</w:t>
-            </w:r>
+              <w:t>(Current versions are maintained in the EA repository)</w:t>
+            </w:r>
+            <w:r>
+              <w:t xml:space="preserve">  </w:t>
+            </w:r>
+          </w:p>
+        </w:tc>
+        <w:tc>
+          <w:tcPr>
+            <w:tcW w:w="3078" w:type="dxa"/>
+          </w:tcPr>
+          <w:p>
+            <w:pPr>
+              <w:contextualSpacing/>
+            </w:pPr>
+            <w:r>
+              <w:t>GITHUB</w:t>
+            </w:r>
+          </w:p>
+          <w:p>
+            <w:pPr>
+              <w:contextualSpacing/>
+            </w:pPr>
+          </w:p>
+          <w:p>
+            <w:pPr>
+              <w:contextualSpacing/>
+            </w:pPr>
+            <w:r>
+              <w:t xml:space="preserve">Installed in all the Regression </w:t>
+            </w:r>
+            <w:r>
+              <w:t>Automatic</w:t>
+            </w:r>
+            <w:r>
+              <w:t xml:space="preserve"> </w:t>
+            </w:r>
+            <w:r>
+              <w:t>Test Machines</w:t>
+            </w:r>
+            <w:r>
+              <w:t xml:space="preserve"> (Test Servers)</w:t>
+            </w:r>
+          </w:p>
+          <w:p>
+            <w:pPr>
+              <w:contextualSpacing/>
+            </w:pPr>
           </w:p>
         </w:tc>
       </w:tr>
@@ -2640,6 +2708,12 @@
                 <w:b/>
               </w:rPr>
             </w:pPr>
+            <w:r>
+              <w:rPr>
+                <w:b/>
+              </w:rPr>
+              <w:t>Hardware</w:t>
+            </w:r>
           </w:p>
         </w:tc>
         <w:tc>
@@ -2651,15 +2725,76 @@
               <w:contextualSpacing/>
             </w:pPr>
             <w:r>
-              <w:t>Workstations</w:t>
-            </w:r>
-          </w:p>
+              <w:t>Test Servers</w:t>
+            </w:r>
+          </w:p>
+        </w:tc>
+        <w:tc>
+          <w:tcPr>
+            <w:tcW w:w="3150" w:type="dxa"/>
+          </w:tcPr>
+          <w:p>
+            <w:r>
+              <w:t>These servers are used to test the RAVEN functionality.  It will use a “snapshot” of live data to perform the tests.  If testing on the server fails, that version of RAVEN is sent back to the Development Server for further configuration.</w:t>
+            </w:r>
+            <w:r>
+              <w:t xml:space="preserve"> </w:t>
+            </w:r>
+          </w:p>
+          <w:p>
+            <w:pPr>
+              <w:rPr>
+                <w:b/>
+                <w:i/>
+              </w:rPr>
+            </w:pPr>
+            <w:r>
+              <w:rPr>
+                <w:b/>
+                <w:i/>
+              </w:rPr>
+              <w:t>(</w:t>
+            </w:r>
+            <w:r>
+              <w:rPr>
+                <w:b/>
+                <w:i/>
+              </w:rPr>
+              <w:t>C</w:t>
+            </w:r>
+            <w:r>
+              <w:rPr>
+                <w:b/>
+                <w:i/>
+              </w:rPr>
+              <w:t>omplete and up-to-date list of servers is maintained in EA</w:t>
+            </w:r>
+            <w:r>
+              <w:rPr>
+                <w:b/>
+                <w:i/>
+              </w:rPr>
+              <w:t xml:space="preserve"> repository</w:t>
+            </w:r>
+            <w:r>
+              <w:rPr>
+                <w:b/>
+                <w:i/>
+              </w:rPr>
+              <w:t xml:space="preserve">)  </w:t>
+            </w:r>
+          </w:p>
+        </w:tc>
+        <w:tc>
+          <w:tcPr>
+            <w:tcW w:w="3078" w:type="dxa"/>
+          </w:tcPr>
           <w:p>
             <w:pPr>
               <w:contextualSpacing/>
             </w:pPr>
             <w:r>
-              <w:t>Laptops</w:t>
+              <w:t>General Purpose Enclave</w:t>
             </w:r>
           </w:p>
           <w:p>
@@ -2667,39 +2802,7 @@
               <w:contextualSpacing/>
             </w:pPr>
             <w:r>
-              <w:t>Personal</w:t>
-            </w:r>
-            <w:r>
-              <w:t xml:space="preserve"> </w:t>
-            </w:r>
-            <w:r>
-              <w:t>Computer</w:t>
-            </w:r>
-          </w:p>
-        </w:tc>
-        <w:tc>
-          <w:tcPr>
-            <w:tcW w:w="3150" w:type="dxa"/>
-          </w:tcPr>
-          <w:p>
-            <w:pPr>
-              <w:contextualSpacing/>
-            </w:pPr>
-            <w:r>
-              <w:t>These consist of computer terminals that the end users use to access the software.</w:t>
-            </w:r>
-          </w:p>
-        </w:tc>
-        <w:tc>
-          <w:tcPr>
-            <w:tcW w:w="3078" w:type="dxa"/>
-          </w:tcPr>
-          <w:p>
-            <w:pPr>
-              <w:contextualSpacing/>
-            </w:pPr>
-            <w:r>
-              <w:t>N/A</w:t>
+              <w:t>EROB</w:t>
             </w:r>
           </w:p>
         </w:tc>
@@ -2719,12 +2822,6 @@
                 <w:b/>
               </w:rPr>
             </w:pPr>
-            <w:r>
-              <w:rPr>
-                <w:b/>
-              </w:rPr>
-              <w:t>Documentation</w:t>
-            </w:r>
           </w:p>
         </w:tc>
         <w:tc>
@@ -2736,7 +2833,29 @@
               <w:contextualSpacing/>
             </w:pPr>
             <w:r>
-              <w:t>SDD-000649</w:t>
+              <w:t>Workstations</w:t>
+            </w:r>
+          </w:p>
+          <w:p>
+            <w:pPr>
+              <w:contextualSpacing/>
+            </w:pPr>
+            <w:r>
+              <w:t>Laptops</w:t>
+            </w:r>
+          </w:p>
+          <w:p>
+            <w:pPr>
+              <w:contextualSpacing/>
+            </w:pPr>
+            <w:r>
+              <w:t>Personal</w:t>
+            </w:r>
+            <w:r>
+              <w:t xml:space="preserve"> </w:t>
+            </w:r>
+            <w:r>
+              <w:t>Computer</w:t>
             </w:r>
           </w:p>
         </w:tc>
@@ -2749,7 +2868,7 @@
               <w:contextualSpacing/>
             </w:pPr>
             <w:r>
-              <w:t>RAVEN Safety Software Determination</w:t>
+              <w:t>These consist of computer terminals that the end users use to access the software.</w:t>
             </w:r>
           </w:p>
         </w:tc>
@@ -2762,7 +2881,7 @@
               <w:contextualSpacing/>
             </w:pPr>
             <w:r>
-              <w:t>EDMS</w:t>
+              <w:t>N/A</w:t>
             </w:r>
           </w:p>
         </w:tc>
@@ -2782,6 +2901,12 @@
                 <w:b/>
               </w:rPr>
             </w:pPr>
+            <w:r>
+              <w:rPr>
+                <w:b/>
+              </w:rPr>
+              <w:t>Documentation</w:t>
+            </w:r>
           </w:p>
         </w:tc>
         <w:tc>
@@ -2791,10 +2916,10 @@
           <w:p>
             <w:pPr>
               <w:contextualSpacing/>
-              <w:rPr>
-                <w:highlight w:val="yellow"/>
-              </w:rPr>
-            </w:pPr>
+            </w:pPr>
+            <w:r>
+              <w:t>SDD-000649</w:t>
+            </w:r>
           </w:p>
         </w:tc>
         <w:tc>
@@ -2804,12 +2929,9 @@
           <w:p>
             <w:pPr>
               <w:contextualSpacing/>
-              <w:rPr>
-                <w:highlight w:val="yellow"/>
-              </w:rPr>
-            </w:pPr>
-            <w:r>
-              <w:t>RAVEN Quality Level Determination</w:t>
+            </w:pPr>
+            <w:r>
+              <w:t>RAVEN Safety Software Determination</w:t>
             </w:r>
           </w:p>
         </w:tc>
@@ -2856,7 +2978,7 @@
               </w:rPr>
             </w:pPr>
             <w:r>
-              <w:t>Entry #331229</w:t>
+              <w:t>ALL-000853</w:t>
             </w:r>
           </w:p>
         </w:tc>
@@ -2872,7 +2994,7 @@
               </w:rPr>
             </w:pPr>
             <w:r>
-              <w:t>RAVEN Enterprise Architecture</w:t>
+              <w:t>RAVEN Quality Level Determination</w:t>
             </w:r>
           </w:p>
         </w:tc>
@@ -2919,7 +3041,7 @@
               </w:rPr>
             </w:pPr>
             <w:r>
-              <w:t>PLN-5552</w:t>
+              <w:t>Entry #331229</w:t>
             </w:r>
           </w:p>
         </w:tc>
@@ -2935,7 +3057,7 @@
               </w:rPr>
             </w:pPr>
             <w:r>
-              <w:t>RAVEN and RAVEN Plug-ins Software Quality Assurance Plan</w:t>
+              <w:t>RAVEN Enterprise Architecture</w:t>
             </w:r>
           </w:p>
         </w:tc>
@@ -2977,6 +3099,9 @@
           <w:p>
             <w:pPr>
               <w:contextualSpacing/>
+              <w:rPr>
+                <w:highlight w:val="yellow"/>
+              </w:rPr>
             </w:pPr>
             <w:r>
               <w:t>PLN-5552</w:t>
@@ -2990,15 +3115,12 @@
           <w:p>
             <w:pPr>
               <w:contextualSpacing/>
-            </w:pPr>
-            <w:r>
-              <w:t xml:space="preserve">RAVEN </w:t>
-            </w:r>
-            <w:r>
-              <w:t xml:space="preserve">and RAVEN Plug-ins </w:t>
-            </w:r>
-            <w:r>
-              <w:t>Configuration Management Plan</w:t>
+              <w:rPr>
+                <w:highlight w:val="yellow"/>
+              </w:rPr>
+            </w:pPr>
+            <w:r>
+              <w:t>RAVEN and RAVEN Plug-ins Software Quality Assurance Plan</w:t>
             </w:r>
           </w:p>
         </w:tc>
@@ -3055,7 +3177,13 @@
               <w:contextualSpacing/>
             </w:pPr>
             <w:r>
-              <w:t>RAVEN Software Test Plan and V&amp;V</w:t>
+              <w:t xml:space="preserve">RAVEN </w:t>
+            </w:r>
+            <w:r>
+              <w:t xml:space="preserve">and RAVEN Plug-ins </w:t>
+            </w:r>
+            <w:r>
+              <w:t>Configuration Management Plan</w:t>
             </w:r>
           </w:p>
         </w:tc>
@@ -3112,13 +3240,7 @@
               <w:contextualSpacing/>
             </w:pPr>
             <w:r>
-              <w:t xml:space="preserve">RAVEN </w:t>
-            </w:r>
-            <w:r>
-              <w:t>and RAVEN Plug-ins</w:t>
-            </w:r>
-            <w:r>
-              <w:t xml:space="preserve"> Asset Maintenance Plan</w:t>
+              <w:t>RAVEN Software Test Plan and V&amp;V</w:t>
             </w:r>
           </w:p>
         </w:tc>
@@ -3162,7 +3284,7 @@
               <w:contextualSpacing/>
             </w:pPr>
             <w:r>
-              <w:t>SPC-2366</w:t>
+              <w:t>PLN-5552</w:t>
             </w:r>
           </w:p>
         </w:tc>
@@ -3175,7 +3297,13 @@
               <w:contextualSpacing/>
             </w:pPr>
             <w:r>
-              <w:t>RAVEN Software Requirements Specification and Traceability Matrix</w:t>
+              <w:t xml:space="preserve">RAVEN </w:t>
+            </w:r>
+            <w:r>
+              <w:t>and RAVEN Plug-ins</w:t>
+            </w:r>
+            <w:r>
+              <w:t xml:space="preserve"> Asset Maintenance Plan</w:t>
             </w:r>
           </w:p>
         </w:tc>
@@ -3219,7 +3347,7 @@
               <w:contextualSpacing/>
             </w:pPr>
             <w:r>
-              <w:t>SDD-513</w:t>
+              <w:t>SPC-2366</w:t>
             </w:r>
           </w:p>
         </w:tc>
@@ -3232,7 +3360,7 @@
               <w:contextualSpacing/>
             </w:pPr>
             <w:r>
-              <w:t>RAVEN Software Design Description</w:t>
+              <w:t>RAVEN Software Requirements Specification and Traceability Matrix</w:t>
             </w:r>
           </w:p>
         </w:tc>
@@ -3276,10 +3404,7 @@
               <w:contextualSpacing/>
             </w:pPr>
             <w:r>
-              <w:rPr>
-                <w:bCs/>
-              </w:rPr>
-              <w:t>INL/EXT-15-34123</w:t>
+              <w:t>SDD-513</w:t>
             </w:r>
           </w:p>
         </w:tc>
@@ -3292,7 +3417,7 @@
               <w:contextualSpacing/>
             </w:pPr>
             <w:r>
-              <w:t>RAVEN User Manual</w:t>
+              <w:t>RAVEN Software Design Description</w:t>
             </w:r>
           </w:p>
         </w:tc>
@@ -3305,7 +3430,7 @@
               <w:contextualSpacing/>
             </w:pPr>
             <w:r>
-              <w:t>GITHUB</w:t>
+              <w:t>EDMS</w:t>
             </w:r>
           </w:p>
         </w:tc>
@@ -3321,6 +3446,9 @@
           <w:p>
             <w:pPr>
               <w:contextualSpacing/>
+              <w:rPr>
+                <w:b/>
+              </w:rPr>
             </w:pPr>
           </w:p>
         </w:tc>
@@ -3336,7 +3464,7 @@
               <w:rPr>
                 <w:bCs/>
               </w:rPr>
-              <w:t>INL/EXT-18-44465</w:t>
+              <w:t>INL/EXT-15-34123</w:t>
             </w:r>
           </w:p>
         </w:tc>
@@ -3349,7 +3477,7 @@
               <w:contextualSpacing/>
             </w:pPr>
             <w:r>
-              <w:t>RAVEN Theory Manual</w:t>
+              <w:t>RAVEN User Manual</w:t>
             </w:r>
           </w:p>
         </w:tc>
@@ -3393,7 +3521,7 @@
               <w:rPr>
                 <w:bCs/>
               </w:rPr>
-              <w:t xml:space="preserve">INL/EXT-16-38178 </w:t>
+              <w:t>INL/EXT-18-44465</w:t>
             </w:r>
           </w:p>
         </w:tc>
@@ -3406,7 +3534,7 @@
               <w:contextualSpacing/>
             </w:pPr>
             <w:r>
-              <w:t>RAVEN User Guide</w:t>
+              <w:t>RAVEN Theory Manual</w:t>
             </w:r>
           </w:p>
         </w:tc>
@@ -3446,6 +3574,63 @@
             <w:pPr>
               <w:contextualSpacing/>
             </w:pPr>
+            <w:r>
+              <w:rPr>
+                <w:bCs/>
+              </w:rPr>
+              <w:t xml:space="preserve">INL/EXT-16-38178 </w:t>
+            </w:r>
+          </w:p>
+        </w:tc>
+        <w:tc>
+          <w:tcPr>
+            <w:tcW w:w="3150" w:type="dxa"/>
+          </w:tcPr>
+          <w:p>
+            <w:pPr>
+              <w:contextualSpacing/>
+            </w:pPr>
+            <w:r>
+              <w:t>RAVEN User Guide</w:t>
+            </w:r>
+          </w:p>
+        </w:tc>
+        <w:tc>
+          <w:tcPr>
+            <w:tcW w:w="3078" w:type="dxa"/>
+          </w:tcPr>
+          <w:p>
+            <w:pPr>
+              <w:contextualSpacing/>
+            </w:pPr>
+            <w:r>
+              <w:t>GITHUB</w:t>
+            </w:r>
+          </w:p>
+        </w:tc>
+      </w:tr>
+      <w:tr>
+        <w:trPr>
+          <w:tblHeader/>
+        </w:trPr>
+        <w:tc>
+          <w:tcPr>
+            <w:tcW w:w="1800" w:type="dxa"/>
+          </w:tcPr>
+          <w:p>
+            <w:pPr>
+              <w:contextualSpacing/>
+            </w:pPr>
+          </w:p>
+        </w:tc>
+        <w:tc>
+          <w:tcPr>
+            <w:tcW w:w="2160" w:type="dxa"/>
+          </w:tcPr>
+          <w:p>
+            <w:pPr>
+              <w:contextualSpacing/>
+            </w:pPr>
           </w:p>
         </w:tc>
         <w:tc>
@@ -3478,8 +3663,8 @@
         </w:rPr>
       </w:pPr>
     </w:p>
-    <w:bookmarkEnd w:id="8"/>
     <w:bookmarkEnd w:id="9"/>
+    <w:bookmarkEnd w:id="10"/>
     <w:p>
       <w:pPr>
         <w:keepNext/>
@@ -4230,7 +4415,7 @@
             </w:rPr>
           </w:pPr>
           <w:r>
-            <w:t>0</w:t>
+            <w:t>1</w:t>
           </w:r>
           <w:r>
             <w:rPr>
@@ -7218,7 +7403,7 @@
   <w:style w:type="paragraph" w:default="1" w:styleId="Normal">
     <w:name w:val="Normal"/>
     <w:qFormat/>
-    <w:rsid w:val="0074552F"/>
+    <w:rsid w:val="00A1174E"/>
     <w:rPr>
       <w:sz w:val="24"/>
       <w:szCs w:val="24"/>
@@ -13105,6 +13290,11 @@
       <w:color w:val="000000"/>
       <w:kern w:val="0"/>
     </w:rPr>
+  </w:style>
+  <w:style w:type="character" w:customStyle="1" w:styleId="box">
+    <w:name w:val="box"/>
+    <w:basedOn w:val="DefaultParagraphFont"/>
+    <w:rsid w:val="00AD0737"/>
   </w:style>
 </w:styles>
 </file>
@@ -13397,7 +13587,7 @@
 </file>
 
 <file path=customXml/itemProps1.xml><?xml version="1.0" encoding="utf-8"?>
-<ds:datastoreItem xmlns:ds="http://schemas.openxmlformats.org/officeDocument/2006/customXml" ds:itemID="{D4CF0EC5-4DA9-2D41-B7B3-464B4E3D76AF}">
+<ds:datastoreItem xmlns:ds="http://schemas.openxmlformats.org/officeDocument/2006/customXml" ds:itemID="{99E91DEF-FF1C-3940-BCA7-EA229CEF7517}">
   <ds:schemaRefs>
     <ds:schemaRef ds:uri="http://schemas.openxmlformats.org/officeDocument/2006/bibliography"/>
   </ds:schemaRefs>

</xml_diff>

<commit_message>
Supporting PySide2 and addressing Grid defect (#1008)
* new verbage

* Closes #1007

* andrea

* Closes #1003. Closes #973

* fixed ascii character problem

* cleaned csv loader

* skiped ui

* modified plugin test

* initial porting to PySide2

* oka

* removed folder accidentally added

* Scene needs to have the path item added.

* Switching to Qt5 because that is the default with Pyside2.

* Fixing problems with UI and python 3 compatibility.

* Qt5 does not have a rotate for simple text.

* Updating for python 3 and qt5/Pyside2

* Use Agg backend in windows, and nothing uses self.ddata so don't save

Even the docstring said it wasn't returned.

* addressed Paul comment

* reverted input param for global grid
</commit_message>
<xml_diff>
--- a/doc/sqa/CIlist/LST-1136_RAVEN_Configuration_Items_List.docx
+++ b/doc/sqa/CIlist/LST-1136_RAVEN_Configuration_Items_List.docx
@@ -81,7 +81,7 @@
               <w:rPr>
                 <w:rFonts w:ascii="Times New Roman" w:hAnsi="Times New Roman"/>
               </w:rPr>
-              <w:t>0</w:t>
+              <w:t>1</w:t>
             </w:r>
           </w:p>
           <w:p>
@@ -595,7 +595,12 @@
               <w:pStyle w:val="Table12"/>
             </w:pPr>
             <w:r>
-              <w:t>Creation of the Configuration Items List</w:t>
+              <w:t>Creation of the Configuration Item</w:t>
+            </w:r>
+            <w:bookmarkStart w:id="6" w:name="_GoBack"/>
+            <w:bookmarkEnd w:id="6"/>
+            <w:r>
+              <w:t>s List</w:t>
             </w:r>
           </w:p>
         </w:tc>
@@ -654,8 +659,6 @@
             <w:r>
               <w:t>Update of the Configuration Items List table (indicating the link with the EA RAVEN entry)</w:t>
             </w:r>
-            <w:bookmarkStart w:id="6" w:name="_GoBack"/>
-            <w:bookmarkEnd w:id="6"/>
           </w:p>
         </w:tc>
       </w:tr>
@@ -2346,10 +2349,7 @@
               <w:t>Enterprise Architecture (EA)</w:t>
             </w:r>
             <w:r>
-              <w:t xml:space="preserve"> </w:t>
-            </w:r>
-            <w:r>
-              <w:t>(331229)</w:t>
+              <w:t xml:space="preserve"> (331229)</w:t>
             </w:r>
           </w:p>
           <w:p>
@@ -2399,13 +2399,7 @@
               <w:rPr>
                 <w:rStyle w:val="box"/>
               </w:rPr>
-              <w:t>≥</w:t>
-            </w:r>
-            <w:r>
-              <w:rPr>
-                <w:rStyle w:val="box"/>
-              </w:rPr>
-              <w:t xml:space="preserve"> 4.3</w:t>
+              <w:t>≥ 4.3</w:t>
             </w:r>
           </w:p>
           <w:p>
@@ -2616,13 +2610,7 @@
               <w:rPr>
                 <w:rStyle w:val="box"/>
               </w:rPr>
-              <w:t>≥</w:t>
-            </w:r>
-            <w:r>
-              <w:rPr>
-                <w:rStyle w:val="box"/>
-              </w:rPr>
-              <w:t xml:space="preserve"> 1.0</w:t>
+              <w:t>≥ 1.0</w:t>
             </w:r>
           </w:p>
         </w:tc>
@@ -2753,35 +2741,7 @@
                 <w:b/>
                 <w:i/>
               </w:rPr>
-              <w:t>(</w:t>
-            </w:r>
-            <w:r>
-              <w:rPr>
-                <w:b/>
-                <w:i/>
-              </w:rPr>
-              <w:t>C</w:t>
-            </w:r>
-            <w:r>
-              <w:rPr>
-                <w:b/>
-                <w:i/>
-              </w:rPr>
-              <w:t>omplete and up-to-date list of servers is maintained in EA</w:t>
-            </w:r>
-            <w:r>
-              <w:rPr>
-                <w:b/>
-                <w:i/>
-              </w:rPr>
-              <w:t xml:space="preserve"> repository</w:t>
-            </w:r>
-            <w:r>
-              <w:rPr>
-                <w:b/>
-                <w:i/>
-              </w:rPr>
-              <w:t xml:space="preserve">)  </w:t>
+              <w:t xml:space="preserve">(Complete and up-to-date list of servers is maintained in EA repository)  </w:t>
             </w:r>
           </w:p>
         </w:tc>
@@ -13587,7 +13547,7 @@
 </file>
 
 <file path=customXml/itemProps1.xml><?xml version="1.0" encoding="utf-8"?>
-<ds:datastoreItem xmlns:ds="http://schemas.openxmlformats.org/officeDocument/2006/customXml" ds:itemID="{99E91DEF-FF1C-3940-BCA7-EA229CEF7517}">
+<ds:datastoreItem xmlns:ds="http://schemas.openxmlformats.org/officeDocument/2006/customXml" ds:itemID="{F2DEC79F-78BF-224B-9634-66E549D132C2}">
   <ds:schemaRefs>
     <ds:schemaRef ds:uri="http://schemas.openxmlformats.org/officeDocument/2006/bibliography"/>
   </ds:schemaRefs>

</xml_diff>